<commit_message>
fix tests and usage
</commit_message>
<xml_diff>
--- a/test_template_engines/static/templates/empty_image.docx
+++ b/test_template_engines/static/templates/empty_image.docx
@@ -47,7 +47,22 @@
       </w:pPr>
       <w:r>
         <w:rPr/>
-        <w:t>{% load docx_image_loader %}</w:t>
+        <w:t>{% load docx_</w:t>
+      </w:r>
+      <w:r>
+        <w:rPr>
+          <w:rFonts w:eastAsia="Songti SC" w:cs="Arial Unicode MS"/>
+          <w:color w:val="auto"/>
+          <w:kern w:val="2"/>
+          <w:sz w:val="24"/>
+          <w:szCs w:val="24"/>
+          <w:lang w:val="fr-FR" w:eastAsia="zh-CN" w:bidi="hi-IN"/>
+        </w:rPr>
+        <w:t>tags</w:t>
+      </w:r>
+      <w:r>
+        <w:rPr/>
+        <w:t xml:space="preserve"> %}</w:t>
       </w:r>
     </w:p>
     <w:p>
@@ -57,7 +72,7 @@
       </w:pPr>
       <w:r>
         <w:rPr/>
-        <w:t>{% docx_image_loader images.emtpy_image %}</w:t>
+        <w:t>{% image_loader images.emtpy_image %}</w:t>
       </w:r>
     </w:p>
     <w:sectPr>
@@ -94,7 +109,7 @@
     <w:qFormat/>
     <w:pPr>
       <w:widowControl/>
-      <w:overflowPunct w:val="true"/>
+      <w:overflowPunct w:val="false"/>
       <w:bidi w:val="0"/>
       <w:jc w:val="left"/>
     </w:pPr>
@@ -107,10 +122,10 @@
       <w:lang w:val="fr-FR" w:eastAsia="zh-CN" w:bidi="hi-IN"/>
     </w:rPr>
   </w:style>
-  <w:style w:type="paragraph" w:styleId="Heading">
-    <w:name w:val="Heading"/>
+  <w:style w:type="paragraph" w:styleId="Titre">
+    <w:name w:val="Titre"/>
     <w:basedOn w:val="Normal"/>
-    <w:next w:val="TextBody"/>
+    <w:next w:val="Corpsdetexte"/>
     <w:qFormat/>
     <w:pPr>
       <w:keepNext w:val="true"/>
@@ -122,7 +137,7 @@
       <w:szCs w:val="28"/>
     </w:rPr>
   </w:style>
-  <w:style w:type="paragraph" w:styleId="TextBody">
+  <w:style w:type="paragraph" w:styleId="Corpsdetexte">
     <w:name w:val="Body Text"/>
     <w:basedOn w:val="Normal"/>
     <w:pPr>
@@ -130,15 +145,15 @@
     </w:pPr>
     <w:rPr/>
   </w:style>
-  <w:style w:type="paragraph" w:styleId="List">
+  <w:style w:type="paragraph" w:styleId="Liste">
     <w:name w:val="List"/>
-    <w:basedOn w:val="TextBody"/>
+    <w:basedOn w:val="Corpsdetexte"/>
     <w:pPr/>
     <w:rPr>
       <w:rFonts w:cs="Arial Unicode MS"/>
     </w:rPr>
   </w:style>
-  <w:style w:type="paragraph" w:styleId="Caption">
+  <w:style w:type="paragraph" w:styleId="Lgende">
     <w:name w:val="Caption"/>
     <w:basedOn w:val="Normal"/>
     <w:qFormat/>

</xml_diff>

<commit_message>
Change templates remove load
</commit_message>
<xml_diff>
--- a/test_template_engines/static/templates/empty_image.docx
+++ b/test_template_engines/static/templates/empty_image.docx
@@ -47,31 +47,6 @@
       </w:pPr>
       <w:r>
         <w:rPr/>
-        <w:t>{% load docx_</w:t>
-      </w:r>
-      <w:r>
-        <w:rPr>
-          <w:rFonts w:eastAsia="Songti SC" w:cs="Arial Unicode MS"/>
-          <w:color w:val="auto"/>
-          <w:kern w:val="2"/>
-          <w:sz w:val="24"/>
-          <w:szCs w:val="24"/>
-          <w:lang w:val="fr-FR" w:eastAsia="zh-CN" w:bidi="hi-IN"/>
-        </w:rPr>
-        <w:t>tags</w:t>
-      </w:r>
-      <w:r>
-        <w:rPr/>
-        <w:t xml:space="preserve"> %}</w:t>
-      </w:r>
-    </w:p>
-    <w:p>
-      <w:pPr>
-        <w:pStyle w:val="Normal"/>
-        <w:rPr/>
-      </w:pPr>
-      <w:r>
-        <w:rPr/>
         <w:t>{% image_loader images.emtpy_image %}</w:t>
       </w:r>
     </w:p>
@@ -109,7 +84,7 @@
     <w:qFormat/>
     <w:pPr>
       <w:widowControl/>
-      <w:overflowPunct w:val="false"/>
+      <w:overflowPunct w:val="true"/>
       <w:bidi w:val="0"/>
       <w:jc w:val="left"/>
     </w:pPr>

</xml_diff>